<commit_message>
primera version del algoritmo eficiente estable implementada y respuesta a pregunta de costes
</commit_message>
<xml_diff>
--- a/00_Optimizacion_algoritmos/ARTICULO_CIENTIFICO/ResumenEIdeasArticuloCientifico.docx
+++ b/00_Optimizacion_algoritmos/ARTICULO_CIENTIFICO/ResumenEIdeasArticuloCientifico.docx
@@ -2,48 +2,6 @@
 <file path=word/document.xml><?xml version="1.0" encoding="utf-8"?>
 <w:document xmlns:wpc="http://schemas.microsoft.com/office/word/2010/wordprocessingCanvas" xmlns:cx="http://schemas.microsoft.com/office/drawing/2014/chartex" xmlns:cx1="http://schemas.microsoft.com/office/drawing/2015/9/8/chartex" xmlns:cx2="http://schemas.microsoft.com/office/drawing/2015/10/21/chartex" xmlns:cx3="http://schemas.microsoft.com/office/drawing/2016/5/9/chartex" xmlns:cx4="http://schemas.microsoft.com/office/drawing/2016/5/10/chartex" xmlns:cx5="http://schemas.microsoft.com/office/drawing/2016/5/11/chartex" xmlns:cx6="http://schemas.microsoft.com/office/drawing/2016/5/12/chartex" xmlns:cx7="http://schemas.microsoft.com/office/drawing/2016/5/13/chartex" xmlns:cx8="http://schemas.microsoft.com/office/drawing/2016/5/14/chartex" xmlns:mc="http://schemas.openxmlformats.org/markup-compatibility/2006" xmlns:aink="http://schemas.microsoft.com/office/drawing/2016/ink" xmlns:am3d="http://schemas.microsoft.com/office/drawing/2017/model3d" xmlns:o="urn:schemas-microsoft-com:office:office" xmlns:oel="http://schemas.microsoft.com/office/2019/extlst" xmlns:r="http://schemas.openxmlformats.org/officeDocument/2006/relationships" xmlns:m="http://schemas.openxmlformats.org/officeDocument/2006/math" xmlns:v="urn:schemas-microsoft-com:vml" xmlns:wp14="http://schemas.microsoft.com/office/word/2010/wordprocessingDrawing" xmlns:wp="http://schemas.openxmlformats.org/drawingml/2006/wordprocessingDrawing" xmlns:w10="urn:schemas-microsoft-com:office:word" xmlns:w="http://schemas.openxmlformats.org/wordprocessingml/2006/main" xmlns:w14="http://schemas.microsoft.com/office/word/2010/wordml" xmlns:w15="http://schemas.microsoft.com/office/word/2012/wordml" xmlns:w16cex="http://schemas.microsoft.com/office/word/2018/wordml/cex" xmlns:w16cid="http://schemas.microsoft.com/office/word/2016/wordml/cid" xmlns:w16="http://schemas.microsoft.com/office/word/2018/wordml" xmlns:w16du="http://schemas.microsoft.com/office/word/2023/wordml/word16du" xmlns:w16sdtdh="http://schemas.microsoft.com/office/word/2020/wordml/sdtdatahash" xmlns:w16sdtfl="http://schemas.microsoft.com/office/word/2024/wordml/sdtformatlock" xmlns:w16se="http://schemas.microsoft.com/office/word/2015/wordml/symex" xmlns:wpg="http://schemas.microsoft.com/office/word/2010/wordprocessingGroup" xmlns:wpi="http://schemas.microsoft.com/office/word/2010/wordprocessingInk" xmlns:wne="http://schemas.microsoft.com/office/word/2006/wordml" xmlns:wps="http://schemas.microsoft.com/office/word/2010/wordprocessingShape" mc:Ignorable="w14 w15 w16se w16cid w16 w16cex w16sdtdh w16sdtfl w16du wp14">
   <w:body>
-    <w:p>
-      <w:r>
-        <w:rPr>
-          <w:noProof/>
-        </w:rPr>
-        <w:drawing>
-          <wp:inline distT="0" distB="0" distL="0" distR="0" wp14:anchorId="1AA15505" wp14:editId="178BE008">
-            <wp:extent cx="5581015" cy="1118235"/>
-            <wp:effectExtent l="0" t="0" r="635" b="5715"/>
-            <wp:docPr id="778814945" name="Imagen 1" descr="Imagen que contiene Texto&#10;&#10;El contenido generado por IA puede ser incorrecto."/>
-            <wp:cNvGraphicFramePr>
-              <a:graphicFrameLocks xmlns:a="http://schemas.openxmlformats.org/drawingml/2006/main" noChangeAspect="1"/>
-            </wp:cNvGraphicFramePr>
-            <a:graphic xmlns:a="http://schemas.openxmlformats.org/drawingml/2006/main">
-              <a:graphicData uri="http://schemas.openxmlformats.org/drawingml/2006/picture">
-                <pic:pic xmlns:pic="http://schemas.openxmlformats.org/drawingml/2006/picture">
-                  <pic:nvPicPr>
-                    <pic:cNvPr id="778814945" name="Imagen 1" descr="Imagen que contiene Texto&#10;&#10;El contenido generado por IA puede ser incorrecto."/>
-                    <pic:cNvPicPr/>
-                  </pic:nvPicPr>
-                  <pic:blipFill>
-                    <a:blip r:embed="rId5"/>
-                    <a:stretch>
-                      <a:fillRect/>
-                    </a:stretch>
-                  </pic:blipFill>
-                  <pic:spPr>
-                    <a:xfrm>
-                      <a:off x="0" y="0"/>
-                      <a:ext cx="5581015" cy="1118235"/>
-                    </a:xfrm>
-                    <a:prstGeom prst="rect">
-                      <a:avLst/>
-                    </a:prstGeom>
-                  </pic:spPr>
-                </pic:pic>
-              </a:graphicData>
-            </a:graphic>
-          </wp:inline>
-        </w:drawing>
-      </w:r>
-    </w:p>
     <w:p>
       <w:pPr>
         <w:pStyle w:val="Prrafodelista"/>
@@ -115,7 +73,49 @@
         <w:rPr>
           <w:rFonts w:eastAsiaTheme="minorEastAsia"/>
         </w:rPr>
-        <w:t>LA vencidad de un vertice “v” se denota como “N(v), es el conjunto de todos los nodos adjacentes a v</w:t>
+        <w:t xml:space="preserve">LA </w:t>
+      </w:r>
+      <w:proofErr w:type="spellStart"/>
+      <w:r>
+        <w:rPr>
+          <w:rFonts w:eastAsiaTheme="minorEastAsia"/>
+        </w:rPr>
+        <w:t>vencidad</w:t>
+      </w:r>
+      <w:proofErr w:type="spellEnd"/>
+      <w:r>
+        <w:rPr>
+          <w:rFonts w:eastAsiaTheme="minorEastAsia"/>
+        </w:rPr>
+        <w:t xml:space="preserve"> de un </w:t>
+      </w:r>
+      <w:proofErr w:type="spellStart"/>
+      <w:r>
+        <w:rPr>
+          <w:rFonts w:eastAsiaTheme="minorEastAsia"/>
+        </w:rPr>
+        <w:t>vertice</w:t>
+      </w:r>
+      <w:proofErr w:type="spellEnd"/>
+      <w:r>
+        <w:rPr>
+          <w:rFonts w:eastAsiaTheme="minorEastAsia"/>
+        </w:rPr>
+        <w:t xml:space="preserve"> “v” se denota como “N(v), es el conjunto de todos los nodos </w:t>
+      </w:r>
+      <w:proofErr w:type="spellStart"/>
+      <w:r>
+        <w:rPr>
+          <w:rFonts w:eastAsiaTheme="minorEastAsia"/>
+        </w:rPr>
+        <w:t>adjacentes</w:t>
+      </w:r>
+      <w:proofErr w:type="spellEnd"/>
+      <w:r>
+        <w:rPr>
+          <w:rFonts w:eastAsiaTheme="minorEastAsia"/>
+        </w:rPr>
+        <w:t xml:space="preserve"> a v</w:t>
       </w:r>
     </w:p>
     <w:p>
@@ -137,7 +137,43 @@
           <w:b/>
           <w:bCs/>
         </w:rPr>
-        <w:t xml:space="preserve"> Conocer que existen conjuntos de nodos con propiedades especificas de un grafo como son los “maximal cliques” o los “k-cliques”</w:t>
+        <w:t xml:space="preserve"> Conocer que existen conjuntos de nodos con propiedades </w:t>
+      </w:r>
+      <w:proofErr w:type="spellStart"/>
+      <w:r>
+        <w:rPr>
+          <w:rFonts w:eastAsiaTheme="minorEastAsia"/>
+          <w:b/>
+          <w:bCs/>
+        </w:rPr>
+        <w:t>especificas</w:t>
+      </w:r>
+      <w:proofErr w:type="spellEnd"/>
+      <w:r>
+        <w:rPr>
+          <w:rFonts w:eastAsiaTheme="minorEastAsia"/>
+          <w:b/>
+          <w:bCs/>
+        </w:rPr>
+        <w:t xml:space="preserve"> de un grafo como son los “</w:t>
+      </w:r>
+      <w:proofErr w:type="spellStart"/>
+      <w:r>
+        <w:rPr>
+          <w:rFonts w:eastAsiaTheme="minorEastAsia"/>
+          <w:b/>
+          <w:bCs/>
+        </w:rPr>
+        <w:t>maximal</w:t>
+      </w:r>
+      <w:proofErr w:type="spellEnd"/>
+      <w:r>
+        <w:rPr>
+          <w:rFonts w:eastAsiaTheme="minorEastAsia"/>
+          <w:b/>
+          <w:bCs/>
+        </w:rPr>
+        <w:t xml:space="preserve"> cliques” o los “k-cliques”</w:t>
       </w:r>
     </w:p>
     <w:p>
@@ -190,7 +226,7 @@
                     </pic:cNvPicPr>
                   </pic:nvPicPr>
                   <pic:blipFill>
-                    <a:blip r:embed="rId6">
+                    <a:blip r:embed="rId5">
                       <a:extLst>
                         <a:ext uri="{28A0092B-C50C-407E-A947-70E740481C1C}">
                           <a14:useLocalDpi xmlns:a14="http://schemas.microsoft.com/office/drawing/2010/main" val="0"/>
@@ -235,13 +271,23 @@
         </w:rPr>
         <w:t xml:space="preserve">Un </w:t>
       </w:r>
-      <w:r>
-        <w:rPr>
-          <w:rFonts w:eastAsiaTheme="minorEastAsia"/>
-          <w:b/>
-          <w:bCs/>
-        </w:rPr>
-        <w:t>maximal clique</w:t>
+      <w:proofErr w:type="spellStart"/>
+      <w:r>
+        <w:rPr>
+          <w:rFonts w:eastAsiaTheme="minorEastAsia"/>
+          <w:b/>
+          <w:bCs/>
+        </w:rPr>
+        <w:t>maximal</w:t>
+      </w:r>
+      <w:proofErr w:type="spellEnd"/>
+      <w:r>
+        <w:rPr>
+          <w:rFonts w:eastAsiaTheme="minorEastAsia"/>
+          <w:b/>
+          <w:bCs/>
+        </w:rPr>
+        <w:t xml:space="preserve"> clique</w:t>
       </w:r>
       <w:r>
         <w:rPr>
@@ -293,7 +339,57 @@
         <w:rPr>
           <w:rFonts w:eastAsiaTheme="minorEastAsia"/>
         </w:rPr>
-        <w:t>MCE ( Maximal clique Enumeration) Busca enumerar todos los maximal cliques de un grafo dato.</w:t>
+        <w:t xml:space="preserve">MCE </w:t>
+      </w:r>
+      <w:proofErr w:type="gramStart"/>
+      <w:r>
+        <w:rPr>
+          <w:rFonts w:eastAsiaTheme="minorEastAsia"/>
+        </w:rPr>
+        <w:t xml:space="preserve">( </w:t>
+      </w:r>
+      <w:proofErr w:type="spellStart"/>
+      <w:r>
+        <w:rPr>
+          <w:rFonts w:eastAsiaTheme="minorEastAsia"/>
+        </w:rPr>
+        <w:t>Maximal</w:t>
+      </w:r>
+      <w:proofErr w:type="spellEnd"/>
+      <w:proofErr w:type="gramEnd"/>
+      <w:r>
+        <w:rPr>
+          <w:rFonts w:eastAsiaTheme="minorEastAsia"/>
+        </w:rPr>
+        <w:t xml:space="preserve"> clique </w:t>
+      </w:r>
+      <w:proofErr w:type="spellStart"/>
+      <w:r>
+        <w:rPr>
+          <w:rFonts w:eastAsiaTheme="minorEastAsia"/>
+        </w:rPr>
+        <w:t>Enumeration</w:t>
+      </w:r>
+      <w:proofErr w:type="spellEnd"/>
+      <w:r>
+        <w:rPr>
+          <w:rFonts w:eastAsiaTheme="minorEastAsia"/>
+        </w:rPr>
+        <w:t xml:space="preserve">) Busca enumerar todos los </w:t>
+      </w:r>
+      <w:proofErr w:type="spellStart"/>
+      <w:r>
+        <w:rPr>
+          <w:rFonts w:eastAsiaTheme="minorEastAsia"/>
+        </w:rPr>
+        <w:t>maximal</w:t>
+      </w:r>
+      <w:proofErr w:type="spellEnd"/>
+      <w:r>
+        <w:rPr>
+          <w:rFonts w:eastAsiaTheme="minorEastAsia"/>
+        </w:rPr>
+        <w:t xml:space="preserve"> cliques de un grafo dato.</w:t>
       </w:r>
     </w:p>
     <w:p>
@@ -329,32 +425,64 @@
           <w:b/>
           <w:bCs/>
         </w:rPr>
+        <w:t xml:space="preserve">Entender </w:t>
+      </w:r>
+      <w:r>
+        <w:rPr>
+          <w:b/>
+          <w:bCs/>
+        </w:rPr>
+        <w:t>cómo</w:t>
+      </w:r>
+      <w:r>
+        <w:rPr>
+          <w:b/>
+          <w:bCs/>
+        </w:rPr>
+        <w:t xml:space="preserve"> se calculan los “</w:t>
+      </w:r>
+      <w:proofErr w:type="spellStart"/>
+      <w:r>
+        <w:rPr>
+          <w:b/>
+          <w:bCs/>
+        </w:rPr>
+        <w:t>maximal</w:t>
+      </w:r>
+      <w:proofErr w:type="spellEnd"/>
+      <w:r>
+        <w:rPr>
+          <w:b/>
+          <w:bCs/>
+        </w:rPr>
+        <w:t xml:space="preserve"> cliques” a partir de algoritmos de Bron-</w:t>
+      </w:r>
+      <w:proofErr w:type="spellStart"/>
+      <w:r>
+        <w:rPr>
+          <w:b/>
+          <w:bCs/>
+        </w:rPr>
+        <w:t>Kerbosh</w:t>
+      </w:r>
+      <w:proofErr w:type="spellEnd"/>
+      <w:r>
+        <w:rPr>
+          <w:b/>
+          <w:bCs/>
+        </w:rPr>
+        <w:t xml:space="preserve"> con y sin pivotes.</w:t>
+      </w:r>
+    </w:p>
+    <w:p>
+      <w:pPr>
+        <w:jc w:val="center"/>
+      </w:pPr>
+      <w:r>
+        <w:rPr>
+          <w:noProof/>
+        </w:rPr>
         <w:lastRenderedPageBreak/>
-        <w:t xml:space="preserve">Entender </w:t>
-      </w:r>
-      <w:r>
-        <w:rPr>
-          <w:b/>
-          <w:bCs/>
-        </w:rPr>
-        <w:t>cómo</w:t>
-      </w:r>
-      <w:r>
-        <w:rPr>
-          <w:b/>
-          <w:bCs/>
-        </w:rPr>
-        <w:t xml:space="preserve"> se calculan los “maximal cliques” a partir de algoritmos de Bron-Kerbosh con y sin pivotes.</w:t>
-      </w:r>
-    </w:p>
-    <w:p>
-      <w:pPr>
-        <w:jc w:val="center"/>
-      </w:pPr>
-      <w:r>
-        <w:rPr>
-          <w:noProof/>
-        </w:rPr>
         <w:drawing>
           <wp:inline distT="0" distB="0" distL="0" distR="0" wp14:anchorId="219C2FD9" wp14:editId="7FE4617C">
             <wp:extent cx="4143953" cy="1467055"/>
@@ -371,7 +499,7 @@
                     <pic:cNvPicPr/>
                   </pic:nvPicPr>
                   <pic:blipFill>
-                    <a:blip r:embed="rId7"/>
+                    <a:blip r:embed="rId6"/>
                     <a:stretch>
                       <a:fillRect/>
                     </a:stretch>
@@ -413,13 +541,7 @@
         </w:numPr>
       </w:pPr>
       <w:r>
-        <w:t>P = Nodos que podrían añadirse al clique (</w:t>
-      </w:r>
-      <w:r>
-        <w:t>porque</w:t>
-      </w:r>
-      <w:r>
-        <w:t xml:space="preserve"> son vecinos de todos en R)</w:t>
+        <w:t>P = Nodos que podrían añadirse al clique (porque son vecinos de todos en R)</w:t>
       </w:r>
     </w:p>
     <w:p>
@@ -444,6 +566,7 @@
       <w:r>
         <w:rPr>
           <w:rFonts w:eastAsiaTheme="minorEastAsia"/>
+          <w:noProof/>
         </w:rPr>
         <w:drawing>
           <wp:inline distT="0" distB="0" distL="0" distR="0" wp14:anchorId="5B89EEA6" wp14:editId="473957C2">
@@ -461,7 +584,7 @@
                     <pic:cNvPicPr/>
                   </pic:nvPicPr>
                   <pic:blipFill>
-                    <a:blip r:embed="rId8"/>
+                    <a:blip r:embed="rId7"/>
                     <a:stretch>
                       <a:fillRect/>
                     </a:stretch>
@@ -505,6 +628,9 @@
         </w:rPr>
       </w:pPr>
       <w:r>
+        <w:rPr>
+          <w:noProof/>
+        </w:rPr>
         <w:drawing>
           <wp:anchor distT="0" distB="0" distL="114300" distR="114300" simplePos="0" relativeHeight="251658240" behindDoc="1" locked="0" layoutInCell="1" allowOverlap="1" wp14:anchorId="2F398642" wp14:editId="07B578E9">
             <wp:simplePos x="0" y="0"/>
@@ -537,7 +663,7 @@
                     <pic:cNvPicPr/>
                   </pic:nvPicPr>
                   <pic:blipFill>
-                    <a:blip r:embed="rId9">
+                    <a:blip r:embed="rId8">
                       <a:extLst>
                         <a:ext uri="{28A0092B-C50C-407E-A947-70E740481C1C}">
                           <a14:useLocalDpi xmlns:a14="http://schemas.microsoft.com/office/drawing/2010/main" val="0"/>
@@ -575,7 +701,43 @@
           <w:b/>
           <w:bCs/>
         </w:rPr>
-        <w:t>Saber enumerar un grafo según su "degeneracy ordering" con el orden alfabético como criterio de desempate.</w:t>
+        <w:t>Saber enumerar un grafo según su "</w:t>
+      </w:r>
+      <w:proofErr w:type="spellStart"/>
+      <w:r>
+        <w:rPr>
+          <w:rFonts w:eastAsiaTheme="minorEastAsia"/>
+          <w:b/>
+          <w:bCs/>
+        </w:rPr>
+        <w:t>degeneracy</w:t>
+      </w:r>
+      <w:proofErr w:type="spellEnd"/>
+      <w:r>
+        <w:rPr>
+          <w:rFonts w:eastAsiaTheme="minorEastAsia"/>
+          <w:b/>
+          <w:bCs/>
+        </w:rPr>
+        <w:t xml:space="preserve"> </w:t>
+      </w:r>
+      <w:proofErr w:type="spellStart"/>
+      <w:r>
+        <w:rPr>
+          <w:rFonts w:eastAsiaTheme="minorEastAsia"/>
+          <w:b/>
+          <w:bCs/>
+        </w:rPr>
+        <w:t>ordering</w:t>
+      </w:r>
+      <w:proofErr w:type="spellEnd"/>
+      <w:r>
+        <w:rPr>
+          <w:rFonts w:eastAsiaTheme="minorEastAsia"/>
+          <w:b/>
+          <w:bCs/>
+        </w:rPr>
+        <w:t>" con el orden alfabético como criterio de desempate.</w:t>
       </w:r>
     </w:p>
     <w:p>
@@ -595,7 +757,21 @@
         <w:rPr>
           <w:rFonts w:eastAsiaTheme="minorEastAsia"/>
         </w:rPr>
-        <w:t xml:space="preserve"> Este número máximos se conoce como degeneracy (d) del grafo. </w:t>
+        <w:t xml:space="preserve"> Este número máximos se conoce como </w:t>
+      </w:r>
+      <w:proofErr w:type="spellStart"/>
+      <w:r>
+        <w:rPr>
+          <w:rFonts w:eastAsiaTheme="minorEastAsia"/>
+        </w:rPr>
+        <w:t>degeneracy</w:t>
+      </w:r>
+      <w:proofErr w:type="spellEnd"/>
+      <w:r>
+        <w:rPr>
+          <w:rFonts w:eastAsiaTheme="minorEastAsia"/>
+        </w:rPr>
+        <w:t xml:space="preserve"> (d) del grafo. </w:t>
       </w:r>
     </w:p>
     <w:p>
@@ -685,7 +861,25 @@
           <w:b/>
           <w:bCs/>
         </w:rPr>
-        <w:t xml:space="preserve"> Entender como impacta en la complejidad temporal y de uso de memoria para el problema de la enumeración de “maximal cliques” optar por estrategias BFS y DFS vistas en clase.</w:t>
+        <w:t xml:space="preserve"> Entender como impacta en la complejidad temporal y de uso de memoria para el problema de la enumeración de “</w:t>
+      </w:r>
+      <w:proofErr w:type="spellStart"/>
+      <w:r>
+        <w:rPr>
+          <w:rFonts w:eastAsiaTheme="minorEastAsia"/>
+          <w:b/>
+          <w:bCs/>
+        </w:rPr>
+        <w:t>maximal</w:t>
+      </w:r>
+      <w:proofErr w:type="spellEnd"/>
+      <w:r>
+        <w:rPr>
+          <w:rFonts w:eastAsiaTheme="minorEastAsia"/>
+          <w:b/>
+          <w:bCs/>
+        </w:rPr>
+        <w:t xml:space="preserve"> cliques” optar por estrategias BFS y DFS vistas en clase.</w:t>
       </w:r>
     </w:p>
     <w:p>
@@ -717,31 +911,158 @@
         <w:rPr>
           <w:rFonts w:eastAsiaTheme="minorEastAsia"/>
         </w:rPr>
-        <w:t>, debido a medida que bajamos de niveles va creciendo de manera sustancial el numero de nodos que están en un mismo nivel, por ende, aumenta el uso de memoria.</w:t>
-      </w:r>
-    </w:p>
-    <w:p>
-      <w:pPr>
-        <w:jc w:val="both"/>
-        <w:rPr>
-          <w:rFonts w:eastAsiaTheme="minorEastAsia"/>
-        </w:rPr>
-      </w:pPr>
-      <w:r>
-        <w:rPr>
-          <w:rFonts w:eastAsiaTheme="minorEastAsia"/>
-        </w:rPr>
-        <w:t>Otra opción es delegar en la CPU la parte pesada, que es la búsqueda en profundidad y en la GPU se delegan operaciones o funciones de búsquedas mas sencillas. Esto deriva en que se necesita una comunicación muy estrecha entre CPU y GPU y esto hace que el coste sea mayor.</w:t>
-      </w:r>
-    </w:p>
-    <w:p>
-      <w:pPr>
-        <w:spacing w:after="0"/>
-        <w:jc w:val="both"/>
-        <w:rPr>
-          <w:rFonts w:eastAsiaTheme="minorEastAsia"/>
-        </w:rPr>
-      </w:pPr>
+        <w:t xml:space="preserve">, debido a medida que bajamos de niveles va creciendo de manera sustancial el </w:t>
+      </w:r>
+      <w:r>
+        <w:rPr>
+          <w:rFonts w:eastAsiaTheme="minorEastAsia"/>
+        </w:rPr>
+        <w:t>número</w:t>
+      </w:r>
+      <w:r>
+        <w:rPr>
+          <w:rFonts w:eastAsiaTheme="minorEastAsia"/>
+        </w:rPr>
+        <w:t xml:space="preserve"> de nodos que están en un mismo nivel, por ende, aumenta el uso de memoria.</w:t>
+      </w:r>
+    </w:p>
+    <w:p>
+      <w:pPr>
+        <w:jc w:val="both"/>
+        <w:rPr>
+          <w:rFonts w:eastAsiaTheme="minorEastAsia"/>
+        </w:rPr>
+      </w:pPr>
+      <w:r>
+        <w:rPr>
+          <w:rFonts w:eastAsiaTheme="minorEastAsia"/>
+        </w:rPr>
+        <w:t xml:space="preserve">Otra opción es delegar en la CPU la parte pesada, que es la búsqueda en profundidad y en la GPU se delegan operaciones o funciones de búsquedas </w:t>
+      </w:r>
+      <w:r>
+        <w:rPr>
+          <w:rFonts w:eastAsiaTheme="minorEastAsia"/>
+        </w:rPr>
+        <w:t>más</w:t>
+      </w:r>
+      <w:r>
+        <w:rPr>
+          <w:rFonts w:eastAsiaTheme="minorEastAsia"/>
+        </w:rPr>
+        <w:t xml:space="preserve"> sencillas. Esto deriva en que se necesita una comunicación muy estrecha entre CPU y GPU y esto hace que el coste sea mayor.</w:t>
+      </w:r>
+    </w:p>
+    <w:p>
+      <w:pPr>
+        <w:pStyle w:val="Prrafodelista"/>
+        <w:numPr>
+          <w:ilvl w:val="0"/>
+          <w:numId w:val="3"/>
+        </w:numPr>
+        <w:jc w:val="both"/>
+        <w:rPr>
+          <w:rFonts w:eastAsiaTheme="minorEastAsia"/>
+          <w:b/>
+          <w:bCs/>
+        </w:rPr>
+      </w:pPr>
+      <w:r>
+        <w:rPr>
+          <w:rFonts w:eastAsiaTheme="minorEastAsia"/>
+          <w:b/>
+          <w:bCs/>
+        </w:rPr>
+        <w:t xml:space="preserve">Saber calcular los parámetros </w:t>
+      </w:r>
+      <w:r>
+        <w:rPr>
+          <w:rFonts w:eastAsiaTheme="minorEastAsia"/>
+          <w:b/>
+          <w:bCs/>
+        </w:rPr>
+        <w:t>Δ</w:t>
+      </w:r>
+      <w:r>
+        <w:rPr>
+          <w:rFonts w:eastAsiaTheme="minorEastAsia"/>
+          <w:b/>
+          <w:bCs/>
+        </w:rPr>
+        <w:t xml:space="preserve"> y d para proporcionar la asíntota del uso de memoria de los conjuntos P y </w:t>
+      </w:r>
+      <m:oMath>
+        <m:r>
+          <m:rPr>
+            <m:sty m:val="bi"/>
+          </m:rPr>
+          <w:rPr>
+            <w:rFonts w:ascii="Cambria Math" w:eastAsiaTheme="minorEastAsia" w:hAnsi="Cambria Math"/>
+          </w:rPr>
+          <m:t>P</m:t>
+        </m:r>
+        <m:r>
+          <m:rPr>
+            <m:sty m:val="b"/>
+          </m:rPr>
+          <w:rPr>
+            <w:rFonts w:ascii="Cambria Math" w:eastAsiaTheme="minorEastAsia" w:hAnsi="Cambria Math"/>
+          </w:rPr>
+          <m:t>∪</m:t>
+        </m:r>
+        <m:r>
+          <m:rPr>
+            <m:sty m:val="bi"/>
+          </m:rPr>
+          <w:rPr>
+            <w:rFonts w:ascii="Cambria Math" w:eastAsiaTheme="minorEastAsia" w:hAnsi="Cambria Math"/>
+          </w:rPr>
+          <m:t>X</m:t>
+        </m:r>
+      </m:oMath>
+      <w:r>
+        <w:rPr>
+          <w:rFonts w:eastAsiaTheme="minorEastAsia"/>
+          <w:b/>
+          <w:bCs/>
+        </w:rPr>
+        <w:t xml:space="preserve"> del algoritmo con y sin “</w:t>
+      </w:r>
+      <w:proofErr w:type="spellStart"/>
+      <w:r>
+        <w:rPr>
+          <w:rFonts w:eastAsiaTheme="minorEastAsia"/>
+          <w:b/>
+          <w:bCs/>
+        </w:rPr>
+        <w:t>degeneracy</w:t>
+      </w:r>
+      <w:proofErr w:type="spellEnd"/>
+      <w:r>
+        <w:rPr>
+          <w:rFonts w:eastAsiaTheme="minorEastAsia"/>
+          <w:b/>
+          <w:bCs/>
+        </w:rPr>
+        <w:t xml:space="preserve"> </w:t>
+      </w:r>
+      <w:proofErr w:type="spellStart"/>
+      <w:r>
+        <w:rPr>
+          <w:rFonts w:eastAsiaTheme="minorEastAsia"/>
+          <w:b/>
+          <w:bCs/>
+        </w:rPr>
+        <w:t>ordering</w:t>
+      </w:r>
+      <w:proofErr w:type="spellEnd"/>
+      <w:r>
+        <w:rPr>
+          <w:rFonts w:eastAsiaTheme="minorEastAsia"/>
+          <w:b/>
+          <w:bCs/>
+        </w:rPr>
+        <w:t>”.</w:t>
+      </w:r>
     </w:p>
     <w:p>
       <w:pPr>
@@ -916,6 +1237,882 @@
           <w:rFonts w:eastAsiaTheme="minorEastAsia"/>
         </w:rPr>
       </w:pPr>
+      <w:r>
+        <w:rPr>
+          <w:rFonts w:eastAsiaTheme="minorEastAsia"/>
+        </w:rPr>
+        <w:t xml:space="preserve">Sin </w:t>
+      </w:r>
+      <w:proofErr w:type="spellStart"/>
+      <w:r>
+        <w:rPr>
+          <w:rFonts w:eastAsiaTheme="minorEastAsia"/>
+        </w:rPr>
+        <w:t>degenerancy</w:t>
+      </w:r>
+      <w:proofErr w:type="spellEnd"/>
+      <w:r>
+        <w:rPr>
+          <w:rFonts w:eastAsiaTheme="minorEastAsia"/>
+        </w:rPr>
+        <w:t xml:space="preserve"> </w:t>
+      </w:r>
+      <w:proofErr w:type="spellStart"/>
+      <w:r>
+        <w:rPr>
+          <w:rFonts w:eastAsiaTheme="minorEastAsia"/>
+        </w:rPr>
+        <w:t>order</w:t>
+      </w:r>
+      <w:proofErr w:type="spellEnd"/>
+      <w:r>
+        <w:rPr>
+          <w:rFonts w:eastAsiaTheme="minorEastAsia"/>
+        </w:rPr>
+        <w:t>:</w:t>
+      </w:r>
+    </w:p>
+    <w:p>
+      <w:pPr>
+        <w:pStyle w:val="Prrafodelista"/>
+        <w:numPr>
+          <w:ilvl w:val="0"/>
+          <w:numId w:val="4"/>
+        </w:numPr>
+        <w:jc w:val="both"/>
+        <w:rPr>
+          <w:rFonts w:eastAsiaTheme="minorEastAsia"/>
+        </w:rPr>
+      </w:pPr>
+      <w:r>
+        <w:rPr>
+          <w:rFonts w:eastAsiaTheme="minorEastAsia"/>
+        </w:rPr>
+        <w:t xml:space="preserve">El tamaño tanto de P como de X es </w:t>
+      </w:r>
+      <m:oMath>
+        <m:r>
+          <w:rPr>
+            <w:rFonts w:ascii="Cambria Math" w:eastAsiaTheme="minorEastAsia" w:hAnsi="Cambria Math"/>
+          </w:rPr>
+          <m:t>O(</m:t>
+        </m:r>
+        <m:r>
+          <m:rPr>
+            <m:sty m:val="b"/>
+          </m:rPr>
+          <w:rPr>
+            <w:rFonts w:ascii="Cambria Math" w:eastAsiaTheme="minorEastAsia" w:hAnsi="Cambria Math"/>
+          </w:rPr>
+          <m:t>Δ</m:t>
+        </m:r>
+        <m:r>
+          <m:rPr>
+            <m:sty m:val="b"/>
+          </m:rPr>
+          <w:rPr>
+            <w:rFonts w:ascii="Cambria Math" w:eastAsiaTheme="minorEastAsia"/>
+          </w:rPr>
+          <m:t>)</m:t>
+        </m:r>
+      </m:oMath>
+      <w:r>
+        <w:rPr>
+          <w:rFonts w:eastAsiaTheme="minorEastAsia"/>
+          <w:b/>
+          <w:bCs/>
+        </w:rPr>
+        <w:t>.</w:t>
+      </w:r>
+    </w:p>
+    <w:p>
+      <w:pPr>
+        <w:pStyle w:val="Prrafodelista"/>
+        <w:numPr>
+          <w:ilvl w:val="0"/>
+          <w:numId w:val="4"/>
+        </w:numPr>
+        <w:jc w:val="both"/>
+        <w:rPr>
+          <w:rFonts w:eastAsiaTheme="minorEastAsia"/>
+        </w:rPr>
+      </w:pPr>
+      <w:r>
+        <w:rPr>
+          <w:rFonts w:eastAsiaTheme="minorEastAsia"/>
+          <w:b/>
+          <w:bCs/>
+        </w:rPr>
+        <w:t xml:space="preserve">El tamaño de </w:t>
+      </w:r>
+      <m:oMath>
+        <m:r>
+          <m:rPr>
+            <m:sty m:val="bi"/>
+          </m:rPr>
+          <w:rPr>
+            <w:rFonts w:ascii="Cambria Math" w:eastAsiaTheme="minorEastAsia" w:hAnsi="Cambria Math"/>
+          </w:rPr>
+          <m:t>P</m:t>
+        </m:r>
+        <m:r>
+          <m:rPr>
+            <m:sty m:val="b"/>
+          </m:rPr>
+          <w:rPr>
+            <w:rFonts w:ascii="Cambria Math" w:eastAsiaTheme="minorEastAsia" w:hAnsi="Cambria Math"/>
+          </w:rPr>
+          <m:t>∪</m:t>
+        </m:r>
+        <m:r>
+          <m:rPr>
+            <m:sty m:val="bi"/>
+          </m:rPr>
+          <w:rPr>
+            <w:rFonts w:ascii="Cambria Math" w:eastAsiaTheme="minorEastAsia" w:hAnsi="Cambria Math"/>
+          </w:rPr>
+          <m:t>X es O</m:t>
+        </m:r>
+        <m:d>
+          <m:dPr>
+            <m:ctrlPr>
+              <w:rPr>
+                <w:rFonts w:ascii="Cambria Math" w:eastAsiaTheme="minorEastAsia" w:hAnsi="Cambria Math"/>
+                <w:b/>
+                <w:bCs/>
+                <w:i/>
+              </w:rPr>
+            </m:ctrlPr>
+          </m:dPr>
+          <m:e>
+            <m:r>
+              <m:rPr>
+                <m:sty m:val="b"/>
+              </m:rPr>
+              <w:rPr>
+                <w:rFonts w:ascii="Cambria Math" w:eastAsiaTheme="minorEastAsia" w:hAnsi="Cambria Math"/>
+              </w:rPr>
+              <m:t>Δ</m:t>
+            </m:r>
+          </m:e>
+        </m:d>
+      </m:oMath>
+      <w:r>
+        <w:rPr>
+          <w:rFonts w:eastAsiaTheme="minorEastAsia"/>
+          <w:b/>
+          <w:bCs/>
+        </w:rPr>
+        <w:t>.</w:t>
+      </w:r>
+    </w:p>
+    <w:p>
+      <w:pPr>
+        <w:pStyle w:val="Prrafodelista"/>
+        <w:numPr>
+          <w:ilvl w:val="0"/>
+          <w:numId w:val="4"/>
+        </w:numPr>
+        <w:jc w:val="both"/>
+        <w:rPr>
+          <w:rFonts w:eastAsiaTheme="minorEastAsia"/>
+        </w:rPr>
+      </w:pPr>
+      <w:r>
+        <w:rPr>
+          <w:rFonts w:eastAsiaTheme="minorEastAsia"/>
+          <w:b/>
+          <w:bCs/>
+        </w:rPr>
+        <w:t xml:space="preserve">Subgrafo inducido </w:t>
+      </w:r>
+      <m:oMath>
+        <m:sSub>
+          <m:sSubPr>
+            <m:ctrlPr>
+              <w:rPr>
+                <w:rFonts w:ascii="Cambria Math" w:eastAsiaTheme="minorEastAsia" w:hAnsi="Cambria Math"/>
+                <w:b/>
+                <w:bCs/>
+                <w:i/>
+              </w:rPr>
+            </m:ctrlPr>
+          </m:sSubPr>
+          <m:e>
+            <m:r>
+              <m:rPr>
+                <m:sty m:val="bi"/>
+              </m:rPr>
+              <w:rPr>
+                <w:rFonts w:ascii="Cambria Math" w:eastAsiaTheme="minorEastAsia" w:hAnsi="Cambria Math"/>
+              </w:rPr>
+              <m:t>H</m:t>
+            </m:r>
+          </m:e>
+          <m:sub>
+            <m:r>
+              <m:rPr>
+                <m:sty m:val="bi"/>
+              </m:rPr>
+              <w:rPr>
+                <w:rFonts w:ascii="Cambria Math" w:eastAsiaTheme="minorEastAsia" w:hAnsi="Cambria Math"/>
+              </w:rPr>
+              <m:t>P,X</m:t>
+            </m:r>
+          </m:sub>
+        </m:sSub>
+        <m:r>
+          <m:rPr>
+            <m:sty m:val="bi"/>
+          </m:rPr>
+          <w:rPr>
+            <w:rFonts w:ascii="Cambria Math" w:eastAsiaTheme="minorEastAsia" w:hAnsi="Cambria Math"/>
+          </w:rPr>
+          <m:t>=</m:t>
+        </m:r>
+        <m:r>
+          <m:rPr>
+            <m:sty m:val="bi"/>
+          </m:rPr>
+          <w:rPr>
+            <w:rFonts w:ascii="Cambria Math" w:eastAsiaTheme="minorEastAsia" w:hAnsi="Cambria Math"/>
+          </w:rPr>
+          <m:t>O</m:t>
+        </m:r>
+        <m:d>
+          <m:dPr>
+            <m:ctrlPr>
+              <w:rPr>
+                <w:rFonts w:ascii="Cambria Math" w:eastAsiaTheme="minorEastAsia" w:hAnsi="Cambria Math"/>
+                <w:b/>
+                <w:bCs/>
+                <w:i/>
+              </w:rPr>
+            </m:ctrlPr>
+          </m:dPr>
+          <m:e>
+            <m:sSup>
+              <m:sSupPr>
+                <m:ctrlPr>
+                  <w:rPr>
+                    <w:rFonts w:ascii="Cambria Math" w:eastAsiaTheme="minorEastAsia" w:hAnsi="Cambria Math"/>
+                    <w:b/>
+                    <w:bCs/>
+                  </w:rPr>
+                </m:ctrlPr>
+              </m:sSupPr>
+              <m:e>
+                <m:r>
+                  <m:rPr>
+                    <m:sty m:val="b"/>
+                  </m:rPr>
+                  <w:rPr>
+                    <w:rFonts w:ascii="Cambria Math" w:eastAsiaTheme="minorEastAsia" w:hAnsi="Cambria Math"/>
+                  </w:rPr>
+                  <m:t>Δ</m:t>
+                </m:r>
+              </m:e>
+              <m:sup>
+                <m:r>
+                  <m:rPr>
+                    <m:sty m:val="b"/>
+                  </m:rPr>
+                  <w:rPr>
+                    <w:rFonts w:ascii="Cambria Math" w:eastAsiaTheme="minorEastAsia" w:hAnsi="Cambria Math"/>
+                  </w:rPr>
+                  <m:t>2</m:t>
+                </m:r>
+              </m:sup>
+            </m:sSup>
+          </m:e>
+        </m:d>
+      </m:oMath>
+      <w:r>
+        <w:rPr>
+          <w:rFonts w:eastAsiaTheme="minorEastAsia"/>
+          <w:b/>
+          <w:bCs/>
+        </w:rPr>
+        <w:t>.</w:t>
+      </w:r>
+    </w:p>
+    <w:p>
+      <w:pPr>
+        <w:jc w:val="both"/>
+        <w:rPr>
+          <w:rFonts w:eastAsiaTheme="minorEastAsia"/>
+        </w:rPr>
+      </w:pPr>
+      <w:r>
+        <w:rPr>
+          <w:rFonts w:eastAsiaTheme="minorEastAsia"/>
+        </w:rPr>
+        <w:t xml:space="preserve">Con </w:t>
+      </w:r>
+      <w:proofErr w:type="spellStart"/>
+      <w:r>
+        <w:rPr>
+          <w:rFonts w:eastAsiaTheme="minorEastAsia"/>
+        </w:rPr>
+        <w:t>degenerancy</w:t>
+      </w:r>
+      <w:proofErr w:type="spellEnd"/>
+      <w:r>
+        <w:rPr>
+          <w:rFonts w:eastAsiaTheme="minorEastAsia"/>
+        </w:rPr>
+        <w:t xml:space="preserve"> </w:t>
+      </w:r>
+      <w:proofErr w:type="spellStart"/>
+      <w:r>
+        <w:rPr>
+          <w:rFonts w:eastAsiaTheme="minorEastAsia"/>
+        </w:rPr>
+        <w:t>order</w:t>
+      </w:r>
+      <w:proofErr w:type="spellEnd"/>
+      <w:r>
+        <w:rPr>
+          <w:rFonts w:eastAsiaTheme="minorEastAsia"/>
+        </w:rPr>
+        <w:t xml:space="preserve">: </w:t>
+      </w:r>
+    </w:p>
+    <w:p>
+      <w:pPr>
+        <w:pStyle w:val="Prrafodelista"/>
+        <w:numPr>
+          <w:ilvl w:val="0"/>
+          <w:numId w:val="4"/>
+        </w:numPr>
+        <w:jc w:val="both"/>
+        <w:rPr>
+          <w:rFonts w:eastAsiaTheme="minorEastAsia"/>
+        </w:rPr>
+      </w:pPr>
+      <w:r>
+        <w:rPr>
+          <w:rFonts w:eastAsiaTheme="minorEastAsia"/>
+        </w:rPr>
+        <w:t xml:space="preserve">El tamaño de P se convierte en </w:t>
+      </w:r>
+      <m:oMath>
+        <m:r>
+          <w:rPr>
+            <w:rFonts w:ascii="Cambria Math" w:eastAsiaTheme="minorEastAsia" w:hAnsi="Cambria Math"/>
+          </w:rPr>
+          <m:t>O(d)</m:t>
+        </m:r>
+      </m:oMath>
+    </w:p>
+    <w:p>
+      <w:pPr>
+        <w:pStyle w:val="Prrafodelista"/>
+        <w:numPr>
+          <w:ilvl w:val="0"/>
+          <w:numId w:val="4"/>
+        </w:numPr>
+        <w:jc w:val="both"/>
+        <w:rPr>
+          <w:rFonts w:eastAsiaTheme="minorEastAsia"/>
+        </w:rPr>
+      </w:pPr>
+      <w:r>
+        <w:rPr>
+          <w:rFonts w:eastAsiaTheme="minorEastAsia"/>
+        </w:rPr>
+        <w:t xml:space="preserve">El tamaño de X se mantiene en </w:t>
+      </w:r>
+      <m:oMath>
+        <m:r>
+          <w:rPr>
+            <w:rFonts w:ascii="Cambria Math" w:eastAsiaTheme="minorEastAsia" w:hAnsi="Cambria Math"/>
+          </w:rPr>
+          <m:t>O(</m:t>
+        </m:r>
+        <m:r>
+          <m:rPr>
+            <m:sty m:val="b"/>
+          </m:rPr>
+          <w:rPr>
+            <w:rFonts w:ascii="Cambria Math" w:eastAsiaTheme="minorEastAsia" w:hAnsi="Cambria Math"/>
+          </w:rPr>
+          <m:t>Δ</m:t>
+        </m:r>
+        <m:r>
+          <m:rPr>
+            <m:sty m:val="b"/>
+          </m:rPr>
+          <w:rPr>
+            <w:rFonts w:ascii="Cambria Math" w:eastAsiaTheme="minorEastAsia"/>
+          </w:rPr>
+          <m:t>)</m:t>
+        </m:r>
+      </m:oMath>
+      <w:r>
+        <w:rPr>
+          <w:rFonts w:eastAsiaTheme="minorEastAsia"/>
+        </w:rPr>
+        <w:t xml:space="preserve"> </w:t>
+      </w:r>
+    </w:p>
+    <w:p>
+      <w:pPr>
+        <w:pStyle w:val="Prrafodelista"/>
+        <w:numPr>
+          <w:ilvl w:val="0"/>
+          <w:numId w:val="4"/>
+        </w:numPr>
+        <w:jc w:val="both"/>
+        <w:rPr>
+          <w:rFonts w:eastAsiaTheme="minorEastAsia"/>
+        </w:rPr>
+      </w:pPr>
+      <w:r>
+        <w:rPr>
+          <w:rFonts w:eastAsiaTheme="minorEastAsia"/>
+          <w:b/>
+          <w:bCs/>
+        </w:rPr>
+        <w:t xml:space="preserve">Subgrafo inducido </w:t>
+      </w:r>
+      <m:oMath>
+        <m:sSub>
+          <m:sSubPr>
+            <m:ctrlPr>
+              <w:rPr>
+                <w:rFonts w:ascii="Cambria Math" w:eastAsiaTheme="minorEastAsia" w:hAnsi="Cambria Math"/>
+                <w:b/>
+                <w:bCs/>
+                <w:i/>
+              </w:rPr>
+            </m:ctrlPr>
+          </m:sSubPr>
+          <m:e>
+            <m:r>
+              <m:rPr>
+                <m:sty m:val="bi"/>
+              </m:rPr>
+              <w:rPr>
+                <w:rFonts w:ascii="Cambria Math" w:eastAsiaTheme="minorEastAsia" w:hAnsi="Cambria Math"/>
+              </w:rPr>
+              <m:t>H</m:t>
+            </m:r>
+          </m:e>
+          <m:sub>
+            <m:r>
+              <m:rPr>
+                <m:sty m:val="bi"/>
+              </m:rPr>
+              <w:rPr>
+                <w:rFonts w:ascii="Cambria Math" w:eastAsiaTheme="minorEastAsia" w:hAnsi="Cambria Math"/>
+              </w:rPr>
+              <m:t>P,X</m:t>
+            </m:r>
+          </m:sub>
+        </m:sSub>
+        <m:r>
+          <m:rPr>
+            <m:sty m:val="bi"/>
+          </m:rPr>
+          <w:rPr>
+            <w:rFonts w:ascii="Cambria Math" w:eastAsiaTheme="minorEastAsia" w:hAnsi="Cambria Math"/>
+          </w:rPr>
+          <m:t>=O</m:t>
+        </m:r>
+        <m:d>
+          <m:dPr>
+            <m:ctrlPr>
+              <w:rPr>
+                <w:rFonts w:ascii="Cambria Math" w:eastAsiaTheme="minorEastAsia" w:hAnsi="Cambria Math"/>
+                <w:b/>
+                <w:bCs/>
+                <w:i/>
+              </w:rPr>
+            </m:ctrlPr>
+          </m:dPr>
+          <m:e>
+            <m:r>
+              <m:rPr>
+                <m:sty m:val="b"/>
+              </m:rPr>
+              <w:rPr>
+                <w:rFonts w:ascii="Cambria Math" w:eastAsiaTheme="minorEastAsia" w:hAnsi="Cambria Math"/>
+              </w:rPr>
+              <m:t>Δ</m:t>
+            </m:r>
+            <m:r>
+              <m:rPr>
+                <m:sty m:val="b"/>
+              </m:rPr>
+              <w:rPr>
+                <w:rFonts w:ascii="Cambria Math" w:eastAsiaTheme="minorEastAsia" w:hAnsi="Cambria Math"/>
+              </w:rPr>
+              <m:t>·d</m:t>
+            </m:r>
+          </m:e>
+        </m:d>
+      </m:oMath>
+      <w:r>
+        <w:rPr>
+          <w:rFonts w:eastAsiaTheme="minorEastAsia"/>
+          <w:b/>
+          <w:bCs/>
+        </w:rPr>
+        <w:t>.</w:t>
+      </w:r>
+    </w:p>
+    <w:p>
+      <w:pPr>
+        <w:jc w:val="both"/>
+        <w:rPr>
+          <w:rFonts w:eastAsiaTheme="minorEastAsia"/>
+        </w:rPr>
+      </w:pPr>
+    </w:p>
+    <w:p>
+      <w:pPr>
+        <w:jc w:val="both"/>
+        <w:rPr>
+          <w:rFonts w:eastAsiaTheme="minorEastAsia"/>
+        </w:rPr>
+      </w:pPr>
+    </w:p>
+    <w:p>
+      <w:pPr>
+        <w:jc w:val="both"/>
+        <w:rPr>
+          <w:rFonts w:eastAsiaTheme="minorEastAsia"/>
+          <w:b/>
+          <w:bCs/>
+        </w:rPr>
+      </w:pPr>
+    </w:p>
+    <w:p>
+      <w:pPr>
+        <w:pStyle w:val="Prrafodelista"/>
+        <w:numPr>
+          <w:ilvl w:val="0"/>
+          <w:numId w:val="3"/>
+        </w:numPr>
+        <w:jc w:val="both"/>
+        <w:rPr>
+          <w:rFonts w:eastAsiaTheme="minorEastAsia"/>
+          <w:b/>
+          <w:bCs/>
+        </w:rPr>
+      </w:pPr>
+      <w:r>
+        <w:rPr>
+          <w:rFonts w:eastAsiaTheme="minorEastAsia"/>
+          <w:b/>
+          <w:bCs/>
+        </w:rPr>
+        <w:t xml:space="preserve">Sabes explicar porqué es necesario un </w:t>
+      </w:r>
+      <w:proofErr w:type="spellStart"/>
+      <w:r>
+        <w:rPr>
+          <w:rFonts w:eastAsiaTheme="minorEastAsia"/>
+          <w:b/>
+          <w:bCs/>
+        </w:rPr>
+        <w:t>workers</w:t>
+      </w:r>
+      <w:proofErr w:type="spellEnd"/>
+      <w:r>
+        <w:rPr>
+          <w:rFonts w:eastAsiaTheme="minorEastAsia"/>
+          <w:b/>
+          <w:bCs/>
+        </w:rPr>
+        <w:t xml:space="preserve"> </w:t>
+      </w:r>
+      <w:proofErr w:type="spellStart"/>
+      <w:r>
+        <w:rPr>
+          <w:rFonts w:eastAsiaTheme="minorEastAsia"/>
+          <w:b/>
+          <w:bCs/>
+        </w:rPr>
+        <w:t>list</w:t>
+      </w:r>
+      <w:proofErr w:type="spellEnd"/>
+      <w:r>
+        <w:rPr>
+          <w:rFonts w:eastAsiaTheme="minorEastAsia"/>
+          <w:b/>
+          <w:bCs/>
+        </w:rPr>
+        <w:t xml:space="preserve"> vs un </w:t>
+      </w:r>
+      <w:proofErr w:type="spellStart"/>
+      <w:r>
+        <w:rPr>
+          <w:rFonts w:eastAsiaTheme="minorEastAsia"/>
+          <w:b/>
+          <w:bCs/>
+        </w:rPr>
+        <w:t>work</w:t>
+      </w:r>
+      <w:proofErr w:type="spellEnd"/>
+      <w:r>
+        <w:rPr>
+          <w:rFonts w:eastAsiaTheme="minorEastAsia"/>
+          <w:b/>
+          <w:bCs/>
+        </w:rPr>
+        <w:t xml:space="preserve"> </w:t>
+      </w:r>
+      <w:proofErr w:type="spellStart"/>
+      <w:r>
+        <w:rPr>
+          <w:rFonts w:eastAsiaTheme="minorEastAsia"/>
+          <w:b/>
+          <w:bCs/>
+        </w:rPr>
+        <w:t>list</w:t>
+      </w:r>
+      <w:proofErr w:type="spellEnd"/>
+      <w:r>
+        <w:rPr>
+          <w:rFonts w:eastAsiaTheme="minorEastAsia"/>
+          <w:b/>
+          <w:bCs/>
+        </w:rPr>
+        <w:t xml:space="preserve"> y como se aplicaría en el segundo nivel de paralelización de árboles en un ejemplo como el de la publicación.</w:t>
+      </w:r>
+    </w:p>
+    <w:p>
+      <w:pPr>
+        <w:jc w:val="both"/>
+        <w:rPr>
+          <w:rFonts w:eastAsiaTheme="minorEastAsia"/>
+        </w:rPr>
+      </w:pPr>
+      <w:r>
+        <w:rPr>
+          <w:rFonts w:eastAsiaTheme="minorEastAsia"/>
+        </w:rPr>
+        <w:t xml:space="preserve">usar una </w:t>
+      </w:r>
+      <w:proofErr w:type="spellStart"/>
+      <w:r>
+        <w:rPr>
+          <w:rFonts w:eastAsiaTheme="minorEastAsia"/>
+          <w:i/>
+          <w:iCs/>
+        </w:rPr>
+        <w:t>work</w:t>
+      </w:r>
+      <w:proofErr w:type="spellEnd"/>
+      <w:r>
+        <w:rPr>
+          <w:rFonts w:eastAsiaTheme="minorEastAsia"/>
+          <w:i/>
+          <w:iCs/>
+        </w:rPr>
+        <w:t xml:space="preserve"> </w:t>
+      </w:r>
+      <w:proofErr w:type="spellStart"/>
+      <w:r>
+        <w:rPr>
+          <w:rFonts w:eastAsiaTheme="minorEastAsia"/>
+          <w:i/>
+          <w:iCs/>
+        </w:rPr>
+        <w:t>list</w:t>
+      </w:r>
+      <w:proofErr w:type="spellEnd"/>
+      <w:r>
+        <w:rPr>
+          <w:rFonts w:eastAsiaTheme="minorEastAsia"/>
+        </w:rPr>
+        <w:t xml:space="preserve"> tradicional para el problema de la Enumeración de Cliques Máximos (MCE) en </w:t>
+      </w:r>
+      <w:proofErr w:type="spellStart"/>
+      <w:r>
+        <w:rPr>
+          <w:rFonts w:eastAsiaTheme="minorEastAsia"/>
+        </w:rPr>
+        <w:t>GPUs</w:t>
+      </w:r>
+      <w:proofErr w:type="spellEnd"/>
+      <w:r>
+        <w:rPr>
+          <w:rFonts w:eastAsiaTheme="minorEastAsia"/>
+        </w:rPr>
+        <w:t xml:space="preserve"> es ineficiente por dos razones principales:</w:t>
+      </w:r>
+    </w:p>
+    <w:p>
+      <w:pPr>
+        <w:pStyle w:val="Prrafodelista"/>
+        <w:numPr>
+          <w:ilvl w:val="0"/>
+          <w:numId w:val="5"/>
+        </w:numPr>
+        <w:jc w:val="both"/>
+        <w:rPr>
+          <w:rFonts w:eastAsiaTheme="minorEastAsia"/>
+        </w:rPr>
+      </w:pPr>
+      <w:r>
+        <w:rPr>
+          <w:rFonts w:eastAsiaTheme="minorEastAsia"/>
+          <w:b/>
+          <w:bCs/>
+        </w:rPr>
+        <w:t>Gran tamaño de los datos de la subtarea:</w:t>
+      </w:r>
+      <w:r>
+        <w:rPr>
+          <w:rFonts w:eastAsiaTheme="minorEastAsia"/>
+        </w:rPr>
+        <w:t xml:space="preserve"> Para definir una subtarea en el algoritmo Bron-</w:t>
+      </w:r>
+      <w:proofErr w:type="spellStart"/>
+      <w:r>
+        <w:rPr>
+          <w:rFonts w:eastAsiaTheme="minorEastAsia"/>
+        </w:rPr>
+        <w:t>Kerbosch</w:t>
+      </w:r>
+      <w:proofErr w:type="spellEnd"/>
+      <w:r>
+        <w:rPr>
+          <w:rFonts w:eastAsiaTheme="minorEastAsia"/>
+        </w:rPr>
+        <w:t>, es necesario almacenar mucha información: los conjuntos de vértices R (clique actual), P (posibles candidatos) y X (vértices ya excluidos), además del nivel actual en el árbol de búsqueda y una referencia al subgrafo inducido correspondiente. Guardar toda esta información para múltiples subtareas en una lista consumiría una cantidad excesiva de la ya limitada memoria de la GPU.</w:t>
+      </w:r>
+    </w:p>
+    <w:p>
+      <w:pPr>
+        <w:pStyle w:val="Prrafodelista"/>
+        <w:numPr>
+          <w:ilvl w:val="0"/>
+          <w:numId w:val="5"/>
+        </w:numPr>
+        <w:jc w:val="both"/>
+        <w:rPr>
+          <w:rFonts w:eastAsiaTheme="minorEastAsia"/>
+        </w:rPr>
+      </w:pPr>
+      <w:r>
+        <w:rPr>
+          <w:rFonts w:eastAsiaTheme="minorEastAsia"/>
+          <w:b/>
+          <w:bCs/>
+        </w:rPr>
+        <w:t>Alto coste de comunicación:</w:t>
+      </w:r>
+      <w:r>
+        <w:rPr>
+          <w:rFonts w:eastAsiaTheme="minorEastAsia"/>
+        </w:rPr>
+        <w:t xml:space="preserve"> Añadir y retirar datos tan grandes de la lista de trabajo genera una sobrecarga computacional significativa. Si un bloque de hilos añade una subtarea a la </w:t>
+      </w:r>
+      <w:r>
+        <w:rPr>
+          <w:rFonts w:eastAsiaTheme="minorEastAsia"/>
+        </w:rPr>
+        <w:t>lista,</w:t>
+      </w:r>
+      <w:r>
+        <w:rPr>
+          <w:rFonts w:eastAsiaTheme="minorEastAsia"/>
+        </w:rPr>
+        <w:t xml:space="preserve"> pero no hay ningún bloque ocioso para tomarla de inmediato, ese esfuerzo se desperdicia</w:t>
+      </w:r>
+      <w:r>
+        <w:rPr>
+          <w:rFonts w:eastAsiaTheme="minorEastAsia"/>
+        </w:rPr>
+        <w:t>.</w:t>
+      </w:r>
+    </w:p>
+    <w:p>
+      <w:pPr>
+        <w:jc w:val="both"/>
+        <w:rPr>
+          <w:rFonts w:eastAsiaTheme="minorEastAsia"/>
+        </w:rPr>
+      </w:pPr>
+      <w:r>
+        <w:rPr>
+          <w:rFonts w:eastAsiaTheme="minorEastAsia"/>
+        </w:rPr>
+        <w:t xml:space="preserve">La </w:t>
+      </w:r>
+      <w:proofErr w:type="spellStart"/>
+      <w:r>
+        <w:rPr>
+          <w:rFonts w:eastAsiaTheme="minorEastAsia"/>
+          <w:b/>
+          <w:bCs/>
+        </w:rPr>
+        <w:t>worker</w:t>
+      </w:r>
+      <w:proofErr w:type="spellEnd"/>
+      <w:r>
+        <w:rPr>
+          <w:rFonts w:eastAsiaTheme="minorEastAsia"/>
+          <w:b/>
+          <w:bCs/>
+        </w:rPr>
+        <w:t xml:space="preserve"> </w:t>
+      </w:r>
+      <w:proofErr w:type="spellStart"/>
+      <w:r>
+        <w:rPr>
+          <w:rFonts w:eastAsiaTheme="minorEastAsia"/>
+          <w:b/>
+          <w:bCs/>
+        </w:rPr>
+        <w:t>list</w:t>
+      </w:r>
+      <w:proofErr w:type="spellEnd"/>
+      <w:r>
+        <w:rPr>
+          <w:rFonts w:eastAsiaTheme="minorEastAsia"/>
+        </w:rPr>
+        <w:t xml:space="preserve"> soluciona estos problemas. En lugar de mover grandes volúmenes de datos a una lista central, solo se almacena el identificador del bloque de hilos ocioso. La transferencia de los datos de la subtarea ocurre directamente desde el bloque "donante" (con mucho trabajo) al bloque "receptor" (ocioso), y solo cuando es necesario. Esto minimiza tanto el uso de memoria como la sobrecarga.</w:t>
+      </w:r>
+    </w:p>
+    <w:p>
+      <w:pPr>
+        <w:jc w:val="both"/>
+        <w:rPr>
+          <w:rFonts w:eastAsiaTheme="minorEastAsia"/>
+        </w:rPr>
+      </w:pPr>
+    </w:p>
+    <w:p>
+      <w:pPr>
+        <w:jc w:val="both"/>
+        <w:rPr>
+          <w:rFonts w:eastAsiaTheme="minorEastAsia"/>
+        </w:rPr>
+      </w:pPr>
+    </w:p>
+    <w:p>
+      <w:pPr>
+        <w:pStyle w:val="Prrafodelista"/>
+        <w:numPr>
+          <w:ilvl w:val="0"/>
+          <w:numId w:val="3"/>
+        </w:numPr>
+        <w:jc w:val="both"/>
+        <w:rPr>
+          <w:rFonts w:eastAsiaTheme="minorEastAsia"/>
+        </w:rPr>
+      </w:pPr>
+      <w:r>
+        <w:rPr>
+          <w:rFonts w:eastAsiaTheme="minorEastAsia"/>
+        </w:rPr>
+        <w:t xml:space="preserve">Conclusiones </w:t>
+      </w:r>
     </w:p>
     <w:sectPr>
       <w:pgSz w:w="11906" w:h="16838"/>
@@ -930,6 +2127,119 @@
 <file path=word/numbering.xml><?xml version="1.0" encoding="utf-8"?>
 <w:numbering xmlns:wpc="http://schemas.microsoft.com/office/word/2010/wordprocessingCanvas" xmlns:cx="http://schemas.microsoft.com/office/drawing/2014/chartex" xmlns:cx1="http://schemas.microsoft.com/office/drawing/2015/9/8/chartex" xmlns:cx2="http://schemas.microsoft.com/office/drawing/2015/10/21/chartex" xmlns:cx3="http://schemas.microsoft.com/office/drawing/2016/5/9/chartex" xmlns:cx4="http://schemas.microsoft.com/office/drawing/2016/5/10/chartex" xmlns:cx5="http://schemas.microsoft.com/office/drawing/2016/5/11/chartex" xmlns:cx6="http://schemas.microsoft.com/office/drawing/2016/5/12/chartex" xmlns:cx7="http://schemas.microsoft.com/office/drawing/2016/5/13/chartex" xmlns:cx8="http://schemas.microsoft.com/office/drawing/2016/5/14/chartex" xmlns:mc="http://schemas.openxmlformats.org/markup-compatibility/2006" xmlns:aink="http://schemas.microsoft.com/office/drawing/2016/ink" xmlns:am3d="http://schemas.microsoft.com/office/drawing/2017/model3d" xmlns:o="urn:schemas-microsoft-com:office:office" xmlns:oel="http://schemas.microsoft.com/office/2019/extlst" xmlns:r="http://schemas.openxmlformats.org/officeDocument/2006/relationships" xmlns:m="http://schemas.openxmlformats.org/officeDocument/2006/math" xmlns:v="urn:schemas-microsoft-com:vml" xmlns:wp14="http://schemas.microsoft.com/office/word/2010/wordprocessingDrawing" xmlns:wp="http://schemas.openxmlformats.org/drawingml/2006/wordprocessingDrawing" xmlns:w10="urn:schemas-microsoft-com:office:word" xmlns:w="http://schemas.openxmlformats.org/wordprocessingml/2006/main" xmlns:w14="http://schemas.microsoft.com/office/word/2010/wordml" xmlns:w15="http://schemas.microsoft.com/office/word/2012/wordml" xmlns:w16cex="http://schemas.microsoft.com/office/word/2018/wordml/cex" xmlns:w16cid="http://schemas.microsoft.com/office/word/2016/wordml/cid" xmlns:w16="http://schemas.microsoft.com/office/word/2018/wordml" xmlns:w16du="http://schemas.microsoft.com/office/word/2023/wordml/word16du" xmlns:w16sdtdh="http://schemas.microsoft.com/office/word/2020/wordml/sdtdatahash" xmlns:w16sdtfl="http://schemas.microsoft.com/office/word/2024/wordml/sdtformatlock" xmlns:w16se="http://schemas.microsoft.com/office/word/2015/wordml/symex" xmlns:wpg="http://schemas.microsoft.com/office/word/2010/wordprocessingGroup" xmlns:wpi="http://schemas.microsoft.com/office/word/2010/wordprocessingInk" xmlns:wne="http://schemas.microsoft.com/office/word/2006/wordml" xmlns:wps="http://schemas.microsoft.com/office/word/2010/wordprocessingShape" mc:Ignorable="w14 w15 w16se w16cid w16 w16cex w16sdtdh w16sdtfl w16du wp14">
   <w:abstractNum w:abstractNumId="0" w15:restartNumberingAfterBreak="0">
+    <w:nsid w:val="14A22D18"/>
+    <w:multiLevelType w:val="hybridMultilevel"/>
+    <w:tmpl w:val="72B293B6"/>
+    <w:lvl w:ilvl="0" w:tplc="0C0A0001">
+      <w:start w:val="1"/>
+      <w:numFmt w:val="bullet"/>
+      <w:lvlText w:val=""/>
+      <w:lvlJc w:val="left"/>
+      <w:pPr>
+        <w:ind w:left="720" w:hanging="360"/>
+      </w:pPr>
+      <w:rPr>
+        <w:rFonts w:ascii="Symbol" w:hAnsi="Symbol" w:hint="default"/>
+      </w:rPr>
+    </w:lvl>
+    <w:lvl w:ilvl="1" w:tplc="0C0A0003" w:tentative="1">
+      <w:start w:val="1"/>
+      <w:numFmt w:val="bullet"/>
+      <w:lvlText w:val="o"/>
+      <w:lvlJc w:val="left"/>
+      <w:pPr>
+        <w:ind w:left="1440" w:hanging="360"/>
+      </w:pPr>
+      <w:rPr>
+        <w:rFonts w:ascii="Courier New" w:hAnsi="Courier New" w:cs="Courier New" w:hint="default"/>
+      </w:rPr>
+    </w:lvl>
+    <w:lvl w:ilvl="2" w:tplc="0C0A0005" w:tentative="1">
+      <w:start w:val="1"/>
+      <w:numFmt w:val="bullet"/>
+      <w:lvlText w:val=""/>
+      <w:lvlJc w:val="left"/>
+      <w:pPr>
+        <w:ind w:left="2160" w:hanging="360"/>
+      </w:pPr>
+      <w:rPr>
+        <w:rFonts w:ascii="Wingdings" w:hAnsi="Wingdings" w:hint="default"/>
+      </w:rPr>
+    </w:lvl>
+    <w:lvl w:ilvl="3" w:tplc="0C0A0001" w:tentative="1">
+      <w:start w:val="1"/>
+      <w:numFmt w:val="bullet"/>
+      <w:lvlText w:val=""/>
+      <w:lvlJc w:val="left"/>
+      <w:pPr>
+        <w:ind w:left="2880" w:hanging="360"/>
+      </w:pPr>
+      <w:rPr>
+        <w:rFonts w:ascii="Symbol" w:hAnsi="Symbol" w:hint="default"/>
+      </w:rPr>
+    </w:lvl>
+    <w:lvl w:ilvl="4" w:tplc="0C0A0003" w:tentative="1">
+      <w:start w:val="1"/>
+      <w:numFmt w:val="bullet"/>
+      <w:lvlText w:val="o"/>
+      <w:lvlJc w:val="left"/>
+      <w:pPr>
+        <w:ind w:left="3600" w:hanging="360"/>
+      </w:pPr>
+      <w:rPr>
+        <w:rFonts w:ascii="Courier New" w:hAnsi="Courier New" w:cs="Courier New" w:hint="default"/>
+      </w:rPr>
+    </w:lvl>
+    <w:lvl w:ilvl="5" w:tplc="0C0A0005" w:tentative="1">
+      <w:start w:val="1"/>
+      <w:numFmt w:val="bullet"/>
+      <w:lvlText w:val=""/>
+      <w:lvlJc w:val="left"/>
+      <w:pPr>
+        <w:ind w:left="4320" w:hanging="360"/>
+      </w:pPr>
+      <w:rPr>
+        <w:rFonts w:ascii="Wingdings" w:hAnsi="Wingdings" w:hint="default"/>
+      </w:rPr>
+    </w:lvl>
+    <w:lvl w:ilvl="6" w:tplc="0C0A0001" w:tentative="1">
+      <w:start w:val="1"/>
+      <w:numFmt w:val="bullet"/>
+      <w:lvlText w:val=""/>
+      <w:lvlJc w:val="left"/>
+      <w:pPr>
+        <w:ind w:left="5040" w:hanging="360"/>
+      </w:pPr>
+      <w:rPr>
+        <w:rFonts w:ascii="Symbol" w:hAnsi="Symbol" w:hint="default"/>
+      </w:rPr>
+    </w:lvl>
+    <w:lvl w:ilvl="7" w:tplc="0C0A0003" w:tentative="1">
+      <w:start w:val="1"/>
+      <w:numFmt w:val="bullet"/>
+      <w:lvlText w:val="o"/>
+      <w:lvlJc w:val="left"/>
+      <w:pPr>
+        <w:ind w:left="5760" w:hanging="360"/>
+      </w:pPr>
+      <w:rPr>
+        <w:rFonts w:ascii="Courier New" w:hAnsi="Courier New" w:cs="Courier New" w:hint="default"/>
+      </w:rPr>
+    </w:lvl>
+    <w:lvl w:ilvl="8" w:tplc="0C0A0005" w:tentative="1">
+      <w:start w:val="1"/>
+      <w:numFmt w:val="bullet"/>
+      <w:lvlText w:val=""/>
+      <w:lvlJc w:val="left"/>
+      <w:pPr>
+        <w:ind w:left="6480" w:hanging="360"/>
+      </w:pPr>
+      <w:rPr>
+        <w:rFonts w:ascii="Wingdings" w:hAnsi="Wingdings" w:hint="default"/>
+      </w:rPr>
+    </w:lvl>
+  </w:abstractNum>
+  <w:abstractNum w:abstractNumId="1" w15:restartNumberingAfterBreak="0">
     <w:nsid w:val="2B337C2A"/>
     <w:multiLevelType w:val="multilevel"/>
     <w:tmpl w:val="3020B2FC"/>
@@ -1074,7 +2384,7 @@
       </w:rPr>
     </w:lvl>
   </w:abstractNum>
-  <w:abstractNum w:abstractNumId="1" w15:restartNumberingAfterBreak="0">
+  <w:abstractNum w:abstractNumId="2" w15:restartNumberingAfterBreak="0">
     <w:nsid w:val="54201404"/>
     <w:multiLevelType w:val="hybridMultilevel"/>
     <w:tmpl w:val="3CAAB1BE"/>
@@ -1187,7 +2497,7 @@
       </w:rPr>
     </w:lvl>
   </w:abstractNum>
-  <w:abstractNum w:abstractNumId="2" w15:restartNumberingAfterBreak="0">
+  <w:abstractNum w:abstractNumId="3" w15:restartNumberingAfterBreak="0">
     <w:nsid w:val="55282AC2"/>
     <w:multiLevelType w:val="hybridMultilevel"/>
     <w:tmpl w:val="0CAC70F2"/>
@@ -1276,7 +2586,7 @@
       </w:pPr>
     </w:lvl>
   </w:abstractNum>
-  <w:abstractNum w:abstractNumId="3" w15:restartNumberingAfterBreak="0">
+  <w:abstractNum w:abstractNumId="4" w15:restartNumberingAfterBreak="0">
     <w:nsid w:val="57355FCD"/>
     <w:multiLevelType w:val="hybridMultilevel"/>
     <w:tmpl w:val="0BF661AC"/>
@@ -1390,15 +2700,18 @@
     </w:lvl>
   </w:abstractNum>
   <w:num w:numId="1" w16cid:durableId="745345140">
+    <w:abstractNumId w:val="2"/>
+  </w:num>
+  <w:num w:numId="2" w16cid:durableId="1063215646">
+    <w:abstractNumId w:val="4"/>
+  </w:num>
+  <w:num w:numId="3" w16cid:durableId="127211280">
+    <w:abstractNumId w:val="3"/>
+  </w:num>
+  <w:num w:numId="4" w16cid:durableId="2113013460">
     <w:abstractNumId w:val="1"/>
   </w:num>
-  <w:num w:numId="2" w16cid:durableId="1063215646">
-    <w:abstractNumId w:val="3"/>
-  </w:num>
-  <w:num w:numId="3" w16cid:durableId="127211280">
-    <w:abstractNumId w:val="2"/>
-  </w:num>
-  <w:num w:numId="4" w16cid:durableId="2113013460">
+  <w:num w:numId="5" w16cid:durableId="1474709819">
     <w:abstractNumId w:val="0"/>
   </w:num>
 </w:numbering>

</xml_diff>

<commit_message>
añadido algoritmo de bron kerbosch
</commit_message>
<xml_diff>
--- a/00_Optimizacion_algoritmos/ARTICULO_CIENTIFICO/ResumenEIdeasArticuloCientifico.docx
+++ b/00_Optimizacion_algoritmos/ARTICULO_CIENTIFICO/ResumenEIdeasArticuloCientifico.docx
@@ -339,14 +339,7 @@
         <w:rPr>
           <w:rFonts w:eastAsiaTheme="minorEastAsia"/>
         </w:rPr>
-        <w:t xml:space="preserve">MCE </w:t>
-      </w:r>
-      <w:proofErr w:type="gramStart"/>
-      <w:r>
-        <w:rPr>
-          <w:rFonts w:eastAsiaTheme="minorEastAsia"/>
-        </w:rPr>
-        <w:t xml:space="preserve">( </w:t>
+        <w:t xml:space="preserve">MCE ( </w:t>
       </w:r>
       <w:proofErr w:type="spellStart"/>
       <w:r>
@@ -356,7 +349,6 @@
         <w:t>Maximal</w:t>
       </w:r>
       <w:proofErr w:type="spellEnd"/>
-      <w:proofErr w:type="gramEnd"/>
       <w:r>
         <w:rPr>
           <w:rFonts w:eastAsiaTheme="minorEastAsia"/>
@@ -391,6 +383,38 @@
         </w:rPr>
         <w:t xml:space="preserve"> cliques de un grafo dato.</w:t>
       </w:r>
+    </w:p>
+    <w:p>
+      <w:pPr>
+        <w:jc w:val="both"/>
+        <w:rPr>
+          <w:rFonts w:eastAsiaTheme="minorEastAsia"/>
+        </w:rPr>
+      </w:pPr>
+    </w:p>
+    <w:p>
+      <w:pPr>
+        <w:jc w:val="both"/>
+        <w:rPr>
+          <w:rFonts w:eastAsiaTheme="minorEastAsia"/>
+        </w:rPr>
+      </w:pPr>
+    </w:p>
+    <w:p>
+      <w:pPr>
+        <w:jc w:val="both"/>
+        <w:rPr>
+          <w:rFonts w:eastAsiaTheme="minorEastAsia"/>
+        </w:rPr>
+      </w:pPr>
+    </w:p>
+    <w:p>
+      <w:pPr>
+        <w:jc w:val="both"/>
+        <w:rPr>
+          <w:rFonts w:eastAsiaTheme="minorEastAsia"/>
+        </w:rPr>
+      </w:pPr>
     </w:p>
     <w:p>
       <w:pPr>
@@ -425,6 +449,7 @@
           <w:b/>
           <w:bCs/>
         </w:rPr>
+        <w:lastRenderedPageBreak/>
         <w:t xml:space="preserve">Entender </w:t>
       </w:r>
       <w:r>
@@ -482,7 +507,6 @@
         <w:rPr>
           <w:noProof/>
         </w:rPr>
-        <w:lastRenderedPageBreak/>
         <w:drawing>
           <wp:inline distT="0" distB="0" distL="0" distR="0" wp14:anchorId="219C2FD9" wp14:editId="7FE4617C">
             <wp:extent cx="4143953" cy="1467055"/>
@@ -972,23 +996,7 @@
           <w:b/>
           <w:bCs/>
         </w:rPr>
-        <w:t xml:space="preserve">Saber calcular los parámetros </w:t>
-      </w:r>
-      <w:r>
-        <w:rPr>
-          <w:rFonts w:eastAsiaTheme="minorEastAsia"/>
-          <w:b/>
-          <w:bCs/>
-        </w:rPr>
-        <w:t>Δ</w:t>
-      </w:r>
-      <w:r>
-        <w:rPr>
-          <w:rFonts w:eastAsiaTheme="minorEastAsia"/>
-          <w:b/>
-          <w:bCs/>
-        </w:rPr>
-        <w:t xml:space="preserve"> y d para proporcionar la asíntota del uso de memoria de los conjuntos P y </w:t>
+        <w:t xml:space="preserve">Saber calcular los parámetros Δ y d para proporcionar la asíntota del uso de memoria de los conjuntos P y </w:t>
       </w:r>
       <m:oMath>
         <m:r>
@@ -1468,16 +1476,7 @@
           <w:rPr>
             <w:rFonts w:ascii="Cambria Math" w:eastAsiaTheme="minorEastAsia" w:hAnsi="Cambria Math"/>
           </w:rPr>
-          <m:t>=</m:t>
-        </m:r>
-        <m:r>
-          <m:rPr>
-            <m:sty m:val="bi"/>
-          </m:rPr>
-          <w:rPr>
-            <w:rFonts w:ascii="Cambria Math" w:eastAsiaTheme="minorEastAsia" w:hAnsi="Cambria Math"/>
-          </w:rPr>
-          <m:t>O</m:t>
+          <m:t>=O</m:t>
         </m:r>
         <m:d>
           <m:dPr>
@@ -1739,16 +1738,7 @@
               <w:rPr>
                 <w:rFonts w:ascii="Cambria Math" w:eastAsiaTheme="minorEastAsia" w:hAnsi="Cambria Math"/>
               </w:rPr>
-              <m:t>Δ</m:t>
-            </m:r>
-            <m:r>
-              <m:rPr>
-                <m:sty m:val="b"/>
-              </m:rPr>
-              <w:rPr>
-                <w:rFonts w:ascii="Cambria Math" w:eastAsiaTheme="minorEastAsia" w:hAnsi="Cambria Math"/>
-              </w:rPr>
-              <m:t>·d</m:t>
+              <m:t>Δ·d</m:t>
             </m:r>
           </m:e>
         </m:d>
@@ -1761,22 +1751,6 @@
         </w:rPr>
         <w:t>.</w:t>
       </w:r>
-    </w:p>
-    <w:p>
-      <w:pPr>
-        <w:jc w:val="both"/>
-        <w:rPr>
-          <w:rFonts w:eastAsiaTheme="minorEastAsia"/>
-        </w:rPr>
-      </w:pPr>
-    </w:p>
-    <w:p>
-      <w:pPr>
-        <w:jc w:val="both"/>
-        <w:rPr>
-          <w:rFonts w:eastAsiaTheme="minorEastAsia"/>
-        </w:rPr>
-      </w:pPr>
     </w:p>
     <w:p>
       <w:pPr>
@@ -1808,6 +1782,7 @@
           <w:b/>
           <w:bCs/>
         </w:rPr>
+        <w:lastRenderedPageBreak/>
         <w:t xml:space="preserve">Sabes explicar porqué es necesario un </w:t>
       </w:r>
       <w:proofErr w:type="spellStart"/>
@@ -1881,6 +1856,161 @@
           <w:bCs/>
         </w:rPr>
         <w:t xml:space="preserve"> y como se aplicaría en el segundo nivel de paralelización de árboles en un ejemplo como el de la publicación.</w:t>
+      </w:r>
+    </w:p>
+    <w:p>
+      <w:pPr>
+        <w:jc w:val="both"/>
+        <w:rPr>
+          <w:rFonts w:eastAsiaTheme="minorEastAsia"/>
+          <w:b/>
+          <w:bCs/>
+        </w:rPr>
+      </w:pPr>
+      <w:r>
+        <w:rPr>
+          <w:noProof/>
+        </w:rPr>
+        <mc:AlternateContent>
+          <mc:Choice Requires="wps">
+            <w:drawing>
+              <wp:inline distT="0" distB="0" distL="0" distR="0" wp14:anchorId="07BEA89F" wp14:editId="397CB72A">
+                <wp:extent cx="304800" cy="304800"/>
+                <wp:effectExtent l="0" t="0" r="0" b="0"/>
+                <wp:docPr id="1400790470" name="Rectángulo 1"/>
+                <wp:cNvGraphicFramePr>
+                  <a:graphicFrameLocks xmlns:a="http://schemas.openxmlformats.org/drawingml/2006/main" noChangeAspect="1"/>
+                </wp:cNvGraphicFramePr>
+                <a:graphic xmlns:a="http://schemas.openxmlformats.org/drawingml/2006/main">
+                  <a:graphicData uri="http://schemas.microsoft.com/office/word/2010/wordprocessingShape">
+                    <wps:wsp>
+                      <wps:cNvSpPr>
+                        <a:spLocks noChangeAspect="1" noChangeArrowheads="1"/>
+                      </wps:cNvSpPr>
+                      <wps:spPr bwMode="auto">
+                        <a:xfrm>
+                          <a:off x="0" y="0"/>
+                          <a:ext cx="304800" cy="304800"/>
+                        </a:xfrm>
+                        <a:prstGeom prst="rect">
+                          <a:avLst/>
+                        </a:prstGeom>
+                        <a:noFill/>
+                        <a:ln>
+                          <a:noFill/>
+                        </a:ln>
+                        <a:extLst>
+                          <a:ext uri="{909E8E84-426E-40DD-AFC4-6F175D3DCCD1}">
+                            <a14:hiddenFill xmlns:a14="http://schemas.microsoft.com/office/drawing/2010/main">
+                              <a:solidFill>
+                                <a:srgbClr val="FFFFFF"/>
+                              </a:solidFill>
+                            </a14:hiddenFill>
+                          </a:ext>
+                          <a:ext uri="{91240B29-F687-4F45-9708-019B960494DF}">
+                            <a14:hiddenLine xmlns:a14="http://schemas.microsoft.com/office/drawing/2010/main" w="9525">
+                              <a:solidFill>
+                                <a:srgbClr val="000000"/>
+                              </a:solidFill>
+                              <a:miter lim="800000"/>
+                              <a:headEnd/>
+                              <a:tailEnd/>
+                            </a14:hiddenLine>
+                          </a:ext>
+                        </a:extLst>
+                      </wps:spPr>
+                      <wps:bodyPr rot="0" vert="horz" wrap="square" lIns="91440" tIns="45720" rIns="91440" bIns="45720" anchor="t" anchorCtr="0" upright="1">
+                        <a:noAutofit/>
+                      </wps:bodyPr>
+                    </wps:wsp>
+                  </a:graphicData>
+                </a:graphic>
+              </wp:inline>
+            </w:drawing>
+          </mc:Choice>
+          <mc:Fallback>
+            <w:pict>
+              <v:rect w14:anchorId="407F7902" id="Rectángulo 1" o:spid="_x0000_s1026" style="width:24pt;height:24pt;visibility:visible;mso-wrap-style:square;mso-left-percent:-10001;mso-top-percent:-10001;mso-position-horizontal:absolute;mso-position-horizontal-relative:char;mso-position-vertical:absolute;mso-position-vertical-relative:line;mso-left-percent:-10001;mso-top-percent:-10001;v-text-anchor:top" o:gfxdata="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" filled="f" stroked="f">
+                <o:lock v:ext="edit" aspectratio="t"/>
+                <w10:anchorlock/>
+              </v:rect>
+            </w:pict>
+          </mc:Fallback>
+        </mc:AlternateContent>
+      </w:r>
+      <w:r>
+        <w:t xml:space="preserve"> </w:t>
+      </w:r>
+      <w:r>
+        <w:rPr>
+          <w:noProof/>
+        </w:rPr>
+        <mc:AlternateContent>
+          <mc:Choice Requires="wps">
+            <w:drawing>
+              <wp:inline distT="0" distB="0" distL="0" distR="0" wp14:anchorId="72D27859" wp14:editId="0DD0FC70">
+                <wp:extent cx="304800" cy="304800"/>
+                <wp:effectExtent l="0" t="0" r="0" b="0"/>
+                <wp:docPr id="956263415" name="Rectángulo 2"/>
+                <wp:cNvGraphicFramePr>
+                  <a:graphicFrameLocks xmlns:a="http://schemas.openxmlformats.org/drawingml/2006/main" noChangeAspect="1"/>
+                </wp:cNvGraphicFramePr>
+                <a:graphic xmlns:a="http://schemas.openxmlformats.org/drawingml/2006/main">
+                  <a:graphicData uri="http://schemas.microsoft.com/office/word/2010/wordprocessingShape">
+                    <wps:wsp>
+                      <wps:cNvSpPr>
+                        <a:spLocks noChangeAspect="1" noChangeArrowheads="1"/>
+                      </wps:cNvSpPr>
+                      <wps:spPr bwMode="auto">
+                        <a:xfrm>
+                          <a:off x="0" y="0"/>
+                          <a:ext cx="304800" cy="304800"/>
+                        </a:xfrm>
+                        <a:prstGeom prst="rect">
+                          <a:avLst/>
+                        </a:prstGeom>
+                        <a:noFill/>
+                        <a:ln>
+                          <a:noFill/>
+                        </a:ln>
+                        <a:extLst>
+                          <a:ext uri="{909E8E84-426E-40DD-AFC4-6F175D3DCCD1}">
+                            <a14:hiddenFill xmlns:a14="http://schemas.microsoft.com/office/drawing/2010/main">
+                              <a:solidFill>
+                                <a:srgbClr val="FFFFFF"/>
+                              </a:solidFill>
+                            </a14:hiddenFill>
+                          </a:ext>
+                          <a:ext uri="{91240B29-F687-4F45-9708-019B960494DF}">
+                            <a14:hiddenLine xmlns:a14="http://schemas.microsoft.com/office/drawing/2010/main" w="9525">
+                              <a:solidFill>
+                                <a:srgbClr val="000000"/>
+                              </a:solidFill>
+                              <a:miter lim="800000"/>
+                              <a:headEnd/>
+                              <a:tailEnd/>
+                            </a14:hiddenLine>
+                          </a:ext>
+                        </a:extLst>
+                      </wps:spPr>
+                      <wps:bodyPr rot="0" vert="horz" wrap="square" lIns="91440" tIns="45720" rIns="91440" bIns="45720" anchor="t" anchorCtr="0" upright="1">
+                        <a:noAutofit/>
+                      </wps:bodyPr>
+                    </wps:wsp>
+                  </a:graphicData>
+                </a:graphic>
+              </wp:inline>
+            </w:drawing>
+          </mc:Choice>
+          <mc:Fallback>
+            <w:pict>
+              <v:rect w14:anchorId="6F64385A" id="Rectángulo 2" o:spid="_x0000_s1026" style="width:24pt;height:24pt;visibility:visible;mso-wrap-style:square;mso-left-percent:-10001;mso-top-percent:-10001;mso-position-horizontal:absolute;mso-position-horizontal-relative:char;mso-position-vertical:absolute;mso-position-vertical-relative:line;mso-left-percent:-10001;mso-top-percent:-10001;v-text-anchor:top" o:gfxdata="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" filled="f" stroked="f">
+                <o:lock v:ext="edit" aspectratio="t"/>
+                <w10:anchorlock/>
+              </v:rect>
+            </w:pict>
+          </mc:Fallback>
+        </mc:AlternateContent>
       </w:r>
     </w:p>
     <w:p>
@@ -2010,19 +2140,7 @@
         <w:rPr>
           <w:rFonts w:eastAsiaTheme="minorEastAsia"/>
         </w:rPr>
-        <w:t xml:space="preserve"> Añadir y retirar datos tan grandes de la lista de trabajo genera una sobrecarga computacional significativa. Si un bloque de hilos añade una subtarea a la </w:t>
-      </w:r>
-      <w:r>
-        <w:rPr>
-          <w:rFonts w:eastAsiaTheme="minorEastAsia"/>
-        </w:rPr>
-        <w:t>lista,</w:t>
-      </w:r>
-      <w:r>
-        <w:rPr>
-          <w:rFonts w:eastAsiaTheme="minorEastAsia"/>
-        </w:rPr>
-        <w:t xml:space="preserve"> pero no hay ningún bloque ocioso para tomarla de inmediato, ese esfuerzo se desperdicia</w:t>
+        <w:t xml:space="preserve"> Añadir y retirar datos tan grandes de la lista de trabajo genera una sobrecarga computacional significativa. Si un bloque de hilos añade una subtarea a la lista, pero no hay ningún bloque ocioso para tomarla de inmediato, ese esfuerzo se desperdicia</w:t>
       </w:r>
       <w:r>
         <w:rPr>
@@ -3320,6 +3438,7 @@
   <w:style w:type="character" w:default="1" w:styleId="Fuentedeprrafopredeter">
     <w:name w:val="Default Paragraph Font"/>
     <w:uiPriority w:val="1"/>
+    <w:semiHidden/>
     <w:unhideWhenUsed/>
   </w:style>
   <w:style w:type="table" w:default="1" w:styleId="Tablanormal">

</xml_diff>